<commit_message>
Fix victim of trafficking status and tweak immigration status in form
</commit_message>
<xml_diff>
--- a/doc/MitC integration.docx
+++ b/doc/MitC integration.docx
@@ -6,6 +6,8 @@
       <w:pPr>
         <w:pStyle w:val="Heading1"/>
       </w:pPr>
+      <w:bookmarkStart w:id="0" w:name="_GoBack"/>
+      <w:bookmarkEnd w:id="0"/>
       <w:r>
         <w:t>M</w:t>
       </w:r>
@@ -525,13 +527,18 @@
         <w:rPr>
           <w:b/>
         </w:rPr>
-        <w:t>Name</w:t>
-      </w:r>
-      <w:r>
-        <w:t>: A string representing the application, only for the use of the submitter.</w:t>
-      </w:r>
-      <w:r>
-        <w:t xml:space="preserve"> String</w:t>
+        <w:t xml:space="preserve">Application Year: </w:t>
+      </w:r>
+      <w:r>
+        <w:t xml:space="preserve">Optional field. The year during which the application is being submitted (allows you to submit an application for a future year for testing purposes). For the purposes of Medicaid eligibility, the year begins on April 1. If left blank, </w:t>
+      </w:r>
+      <w:proofErr w:type="spellStart"/>
+      <w:r>
+        <w:t>MitC</w:t>
+      </w:r>
+      <w:proofErr w:type="spellEnd"/>
+      <w:r>
+        <w:t xml:space="preserve"> will assume the application is for the current year.</w:t>
       </w:r>
     </w:p>
     <w:p>
@@ -546,22 +553,13 @@
         <w:rPr>
           <w:b/>
         </w:rPr>
-        <w:t>People</w:t>
-      </w:r>
-      <w:r>
-        <w:t xml:space="preserve">: A list of Person </w:t>
-      </w:r>
-      <w:r>
-        <w:t>hashes</w:t>
-      </w:r>
-      <w:r>
-        <w:t>, one for each person on the application.</w:t>
-      </w:r>
-      <w:r>
-        <w:t xml:space="preserve">  </w:t>
-      </w:r>
-      <w:r>
-        <w:t>List</w:t>
+        <w:t>Name</w:t>
+      </w:r>
+      <w:r>
+        <w:t>: A string representing the application, only for the use of the submitter.</w:t>
+      </w:r>
+      <w:r>
+        <w:t xml:space="preserve"> String</w:t>
       </w:r>
     </w:p>
     <w:p>
@@ -576,16 +574,16 @@
         <w:rPr>
           <w:b/>
         </w:rPr>
-        <w:t>Physical Households</w:t>
-      </w:r>
-      <w:r>
-        <w:t xml:space="preserve">: A list of Household </w:t>
+        <w:t>People</w:t>
+      </w:r>
+      <w:r>
+        <w:t xml:space="preserve">: A list of Person </w:t>
       </w:r>
       <w:r>
         <w:t>hashes</w:t>
       </w:r>
       <w:r>
-        <w:t>.</w:t>
+        <w:t>, one for each person on the application.</w:t>
       </w:r>
       <w:r>
         <w:t xml:space="preserve">  </w:t>
@@ -606,6 +604,36 @@
         <w:rPr>
           <w:b/>
         </w:rPr>
+        <w:t>Physical Households</w:t>
+      </w:r>
+      <w:r>
+        <w:t xml:space="preserve">: A list of Household </w:t>
+      </w:r>
+      <w:r>
+        <w:t>hashes</w:t>
+      </w:r>
+      <w:r>
+        <w:t>.</w:t>
+      </w:r>
+      <w:r>
+        <w:t xml:space="preserve">  </w:t>
+      </w:r>
+      <w:r>
+        <w:t>List</w:t>
+      </w:r>
+    </w:p>
+    <w:p>
+      <w:pPr>
+        <w:pStyle w:val="ListParagraph"/>
+        <w:numPr>
+          <w:ilvl w:val="0"/>
+          <w:numId w:val="3"/>
+        </w:numPr>
+      </w:pPr>
+      <w:r>
+        <w:rPr>
+          <w:b/>
+        </w:rPr>
         <w:t>Tax Returns</w:t>
       </w:r>
       <w:r>
@@ -623,6 +651,7 @@
         <w:pStyle w:val="Heading3"/>
       </w:pPr>
       <w:r>
+        <w:lastRenderedPageBreak/>
         <w:t>Person</w:t>
       </w:r>
     </w:p>
@@ -649,7 +678,6 @@
         <w:rPr>
           <w:b/>
         </w:rPr>
-        <w:lastRenderedPageBreak/>
         <w:t>Person ID</w:t>
       </w:r>
       <w:r>
@@ -783,9 +811,6 @@
         </w:numPr>
       </w:pPr>
       <w:r>
-        <w:t xml:space="preserve"> </w:t>
-      </w:r>
-      <w:r>
         <w:rPr>
           <w:b/>
         </w:rPr>
@@ -812,9 +837,6 @@
         </w:numPr>
       </w:pPr>
       <w:r>
-        <w:t xml:space="preserve"> </w:t>
-      </w:r>
-      <w:r>
         <w:rPr>
           <w:b/>
         </w:rPr>
@@ -1033,61 +1055,9 @@
       <w:r>
         <w:t xml:space="preserve">: </w:t>
       </w:r>
-      <w:del w:id="0" w:author="Curtis Morales" w:date="2013-12-17T14:56:00Z">
-        <w:r>
-          <w:delText>applicant was pregnant within the last 3 months.</w:delText>
-        </w:r>
-      </w:del>
-      <w:ins w:id="1" w:author="Curtis Morales" w:date="2013-12-17T14:56:00Z">
-        <w:r>
-          <w:t xml:space="preserve">applicant is currently within the post-partum period. The post-partum period is defined as </w:t>
-        </w:r>
-      </w:ins>
-      <w:ins w:id="2" w:author="Curtis Morales" w:date="2013-12-17T14:57:00Z">
-        <w:r>
-          <w:t xml:space="preserve">the time </w:t>
-        </w:r>
-      </w:ins>
-      <w:ins w:id="3" w:author="Curtis Morales" w:date="2013-12-17T14:58:00Z">
-        <w:r>
-          <w:t xml:space="preserve">period starting </w:t>
-        </w:r>
-      </w:ins>
-      <w:ins w:id="4" w:author="Curtis Morales" w:date="2013-12-17T14:57:00Z">
-        <w:r>
-          <w:t>from when the applicant gave birth</w:t>
-        </w:r>
-      </w:ins>
-      <w:ins w:id="5" w:author="Curtis Morales" w:date="2013-12-17T14:59:00Z">
-        <w:r>
-          <w:t>, continuing for at least 60 days, and ending on the last day of the month in which the 60-day period ended.</w:t>
-        </w:r>
-      </w:ins>
-      <w:ins w:id="6" w:author="Curtis Morales" w:date="2013-12-17T15:00:00Z">
-        <w:r>
-          <w:t xml:space="preserve"> To put it more simply: Has it been less than 60 days since the applicant gave birth? If not, </w:t>
-        </w:r>
-      </w:ins>
-      <w:ins w:id="7" w:author="Curtis Morales" w:date="2013-12-17T15:01:00Z">
-        <w:r>
-          <w:t>has the month in which that 60-day period ended?</w:t>
-        </w:r>
-      </w:ins>
-      <w:ins w:id="8" w:author="Curtis Morales" w:date="2013-12-17T14:57:00Z">
-        <w:r>
-          <w:t xml:space="preserve"> </w:t>
-        </w:r>
-      </w:ins>
-      <w:del w:id="9" w:author="Curtis Morales" w:date="2013-12-17T14:57:00Z">
-        <w:r>
-          <w:delText xml:space="preserve"> </w:delText>
-        </w:r>
-      </w:del>
-      <w:del w:id="10" w:author="Curtis Morales" w:date="2013-12-17T15:00:00Z">
-        <w:r>
-          <w:delText xml:space="preserve"> </w:delText>
-        </w:r>
-      </w:del>
+      <w:r>
+        <w:t xml:space="preserve">applicant is currently within the post-partum period. The post-partum period is defined as the time period starting from when the applicant gave birth, continuing for at least 60 days, and ending on the last day of the month in which the 60-day period ended. To put it more simply: Has it been less than 60 days since the applicant gave birth? If not, has the month in which that 60-day period ended? </w:t>
+      </w:r>
       <w:r>
         <w:t>Y/N</w:t>
       </w:r>
@@ -1217,19 +1187,15 @@
       <w:r>
         <w:t>: the age of the applicant</w:t>
       </w:r>
-      <w:ins w:id="11" w:author="Curtis Morales" w:date="2013-12-17T15:01:00Z">
-        <w:r>
-          <w:t>. Before 1/1/2014, this is the age of the applicant</w:t>
-        </w:r>
-      </w:ins>
+      <w:r>
+        <w:t>. Before 1/1/2014, this is the age of the applicant</w:t>
+      </w:r>
       <w:r>
         <w:t xml:space="preserve"> on 1/1/2014</w:t>
       </w:r>
-      <w:ins w:id="12" w:author="Curtis Morales" w:date="2013-12-17T15:02:00Z">
-        <w:r>
-          <w:t>; after 1/1/2014, this is the applicant’s current age</w:t>
-        </w:r>
-      </w:ins>
+      <w:r>
+        <w:t>; after 1/1/2014, this is the applicant’s current age</w:t>
+      </w:r>
       <w:r>
         <w:t>.  Date of birth is not used because it is PII.  Integer</w:t>
       </w:r>
@@ -1298,47 +1264,18 @@
           <w:ilvl w:val="0"/>
           <w:numId w:val="4"/>
         </w:numPr>
-      </w:pPr>
-      <w:r>
-        <w:rPr>
-          <w:b/>
-        </w:rPr>
-        <w:t>Applicant Has 40 Title II Work Quarters</w:t>
-      </w:r>
-      <w:r>
-        <w:t xml:space="preserve">: For non-citizens, have they </w:t>
-      </w:r>
-      <w:ins w:id="13" w:author="Curtis Morales" w:date="2013-12-17T15:03:00Z">
-        <w:r>
-          <w:t xml:space="preserve">earned 40 Title II work </w:t>
-        </w:r>
-        <w:proofErr w:type="gramStart"/>
-        <w:r>
-          <w:t>quarters.</w:t>
-        </w:r>
-        <w:proofErr w:type="gramEnd"/>
-        <w:r>
-          <w:t xml:space="preserve"> In general, this is answered by whether the applicant has </w:t>
-        </w:r>
-      </w:ins>
-      <w:ins w:id="14" w:author="Curtis Morales" w:date="2013-12-17T15:04:00Z">
-        <w:r>
-          <w:t>had 40 quarters in which the applicant was employed in the US.</w:t>
-        </w:r>
-      </w:ins>
-      <w:del w:id="15" w:author="Curtis Morales" w:date="2013-12-17T15:05:00Z">
-        <w:r>
-          <w:delText>w</w:delText>
-        </w:r>
-        <w:r>
-          <w:delText>orked in the US for 40 quarters (120 months)</w:delText>
-        </w:r>
-        <w:r>
-          <w:delText xml:space="preserve">. </w:delText>
-        </w:r>
-      </w:del>
-      <w:r>
-        <w:t xml:space="preserve"> Y/N</w:t>
+        <w:rPr>
+          <w:b/>
+        </w:rPr>
+      </w:pPr>
+      <w:r>
+        <w:rPr>
+          <w:b/>
+        </w:rPr>
+        <w:t>Lawful Presence Attested</w:t>
+      </w:r>
+      <w:r>
+        <w:t>: does the non-citizen applicant claim to be in the state legally.  Y/N</w:t>
       </w:r>
     </w:p>
     <w:p>
@@ -1356,18 +1293,171 @@
         <w:rPr>
           <w:b/>
         </w:rPr>
-        <w:t>Five Year Bar Applies</w:t>
-      </w:r>
-      <w:r>
-        <w:t xml:space="preserve">: is the non-citizen subject to a </w:t>
-      </w:r>
-      <w:proofErr w:type="gramStart"/>
-      <w:r>
-        <w:t>5 year</w:t>
-      </w:r>
-      <w:proofErr w:type="gramEnd"/>
-      <w:r>
-        <w:t xml:space="preserve"> bar.  Y/N</w:t>
+        <w:t>Immigration Status:</w:t>
+      </w:r>
+      <w:r>
+        <w:rPr>
+          <w:b/>
+        </w:rPr>
+        <w:t xml:space="preserve"> </w:t>
+      </w:r>
+      <w:r>
+        <w:t>Code indicating the person’s immigration status. Required only if US Citizen Indicator = N and Lawful Presence Attested = Y. Codes</w:t>
+      </w:r>
+      <w:r>
+        <w:t xml:space="preserve"> are as follows:</w:t>
+      </w:r>
+    </w:p>
+    <w:p>
+      <w:pPr>
+        <w:pStyle w:val="ListParagraph"/>
+        <w:numPr>
+          <w:ilvl w:val="1"/>
+          <w:numId w:val="4"/>
+        </w:numPr>
+      </w:pPr>
+      <w:r>
+        <w:t>01: Lawful Permanent Resident (LPR/Green Card Holder)</w:t>
+      </w:r>
+    </w:p>
+    <w:p>
+      <w:pPr>
+        <w:pStyle w:val="ListParagraph"/>
+        <w:numPr>
+          <w:ilvl w:val="1"/>
+          <w:numId w:val="4"/>
+        </w:numPr>
+      </w:pPr>
+      <w:r>
+        <w:t xml:space="preserve">02: </w:t>
+      </w:r>
+      <w:proofErr w:type="spellStart"/>
+      <w:r>
+        <w:t>Asylee</w:t>
+      </w:r>
+      <w:proofErr w:type="spellEnd"/>
+    </w:p>
+    <w:p>
+      <w:pPr>
+        <w:pStyle w:val="ListParagraph"/>
+        <w:numPr>
+          <w:ilvl w:val="1"/>
+          <w:numId w:val="4"/>
+        </w:numPr>
+      </w:pPr>
+      <w:r>
+        <w:t>03: Refugee</w:t>
+      </w:r>
+    </w:p>
+    <w:p>
+      <w:pPr>
+        <w:pStyle w:val="ListParagraph"/>
+        <w:numPr>
+          <w:ilvl w:val="1"/>
+          <w:numId w:val="4"/>
+        </w:numPr>
+      </w:pPr>
+      <w:r>
+        <w:t>04: Cuban/Haitian entrant</w:t>
+      </w:r>
+    </w:p>
+    <w:p>
+      <w:pPr>
+        <w:pStyle w:val="ListParagraph"/>
+        <w:numPr>
+          <w:ilvl w:val="1"/>
+          <w:numId w:val="4"/>
+        </w:numPr>
+      </w:pPr>
+      <w:r>
+        <w:t xml:space="preserve">05: </w:t>
+      </w:r>
+      <w:r>
+        <w:t>Paroled into the U.S. for at least one year</w:t>
+      </w:r>
+    </w:p>
+    <w:p>
+      <w:pPr>
+        <w:pStyle w:val="ListParagraph"/>
+        <w:numPr>
+          <w:ilvl w:val="1"/>
+          <w:numId w:val="4"/>
+        </w:numPr>
+      </w:pPr>
+      <w:r>
+        <w:t xml:space="preserve">06: </w:t>
+      </w:r>
+      <w:r>
+        <w:t>Conditional entrant granted before 1980</w:t>
+      </w:r>
+    </w:p>
+    <w:p>
+      <w:pPr>
+        <w:pStyle w:val="ListParagraph"/>
+        <w:numPr>
+          <w:ilvl w:val="1"/>
+          <w:numId w:val="4"/>
+        </w:numPr>
+      </w:pPr>
+      <w:r>
+        <w:t xml:space="preserve">07: </w:t>
+      </w:r>
+      <w:r>
+        <w:t>Battered non-citizen, spouse, child, or parent</w:t>
+      </w:r>
+    </w:p>
+    <w:p>
+      <w:pPr>
+        <w:pStyle w:val="ListParagraph"/>
+        <w:numPr>
+          <w:ilvl w:val="1"/>
+          <w:numId w:val="4"/>
+        </w:numPr>
+      </w:pPr>
+      <w:r>
+        <w:t>08: Victim of trafficking</w:t>
+      </w:r>
+    </w:p>
+    <w:p>
+      <w:pPr>
+        <w:pStyle w:val="ListParagraph"/>
+        <w:numPr>
+          <w:ilvl w:val="1"/>
+          <w:numId w:val="4"/>
+        </w:numPr>
+      </w:pPr>
+      <w:r>
+        <w:t xml:space="preserve">09: </w:t>
+      </w:r>
+      <w:r>
+        <w:t>Granted withholding of deportation</w:t>
+      </w:r>
+    </w:p>
+    <w:p>
+      <w:pPr>
+        <w:pStyle w:val="ListParagraph"/>
+        <w:numPr>
+          <w:ilvl w:val="1"/>
+          <w:numId w:val="4"/>
+        </w:numPr>
+      </w:pPr>
+      <w:r>
+        <w:t xml:space="preserve">10: </w:t>
+      </w:r>
+      <w:r>
+        <w:t>Member of a federally recognized Indian tribe or American Indian born in Canada</w:t>
+      </w:r>
+    </w:p>
+    <w:p>
+      <w:pPr>
+        <w:pStyle w:val="ListParagraph"/>
+        <w:numPr>
+          <w:ilvl w:val="1"/>
+          <w:numId w:val="4"/>
+        </w:numPr>
+      </w:pPr>
+      <w:r>
+        <w:t>99: Other</w:t>
       </w:r>
     </w:p>
     <w:p>
@@ -1377,26 +1467,31 @@
           <w:ilvl w:val="0"/>
           <w:numId w:val="4"/>
         </w:numPr>
-        <w:rPr>
-          <w:b/>
-        </w:rPr>
-      </w:pPr>
-      <w:r>
-        <w:rPr>
-          <w:b/>
-        </w:rPr>
-        <w:t>Five Year Bar Met</w:t>
-      </w:r>
-      <w:r>
-        <w:t xml:space="preserve">: has the non-citizen applicant met the </w:t>
-      </w:r>
-      <w:proofErr w:type="gramStart"/>
-      <w:r>
-        <w:t>5 year</w:t>
-      </w:r>
-      <w:proofErr w:type="gramEnd"/>
-      <w:r>
-        <w:t xml:space="preserve"> bar.  Y/N</w:t>
+      </w:pPr>
+      <w:proofErr w:type="spellStart"/>
+      <w:r>
+        <w:rPr>
+          <w:b/>
+        </w:rPr>
+        <w:t>Amerasian</w:t>
+      </w:r>
+      <w:proofErr w:type="spellEnd"/>
+      <w:r>
+        <w:rPr>
+          <w:b/>
+        </w:rPr>
+        <w:t xml:space="preserve"> Immigrant: </w:t>
+      </w:r>
+      <w:r>
+        <w:t xml:space="preserve">Does the non-citizen have </w:t>
+      </w:r>
+      <w:proofErr w:type="spellStart"/>
+      <w:r>
+        <w:t>Amerasian</w:t>
+      </w:r>
+      <w:proofErr w:type="spellEnd"/>
+      <w:r>
+        <w:t xml:space="preserve"> status? Y/N</w:t>
       </w:r>
     </w:p>
     <w:p>
@@ -1406,24 +1501,29 @@
           <w:ilvl w:val="0"/>
           <w:numId w:val="4"/>
         </w:numPr>
-        <w:rPr>
-          <w:b/>
-        </w:rPr>
-      </w:pPr>
-      <w:r>
-        <w:rPr>
-          <w:b/>
-        </w:rPr>
-        <w:t>Lawful Presence Attested</w:t>
-      </w:r>
-      <w:r>
-        <w:t>: does the non-citizen applicant claim to be in the state legally.  Y/N</w:t>
-      </w:r>
-      <w:r>
-        <w:rPr>
-          <w:b/>
-        </w:rPr>
-        <w:t xml:space="preserve"> </w:t>
+      </w:pPr>
+      <w:r>
+        <w:rPr>
+          <w:b/>
+        </w:rPr>
+        <w:t>Applicant Has 40 Title II Work Quarters</w:t>
+      </w:r>
+      <w:r>
+        <w:t xml:space="preserve">: For non-citizens, have they </w:t>
+      </w:r>
+      <w:r>
+        <w:t xml:space="preserve">earned 40 Title II work </w:t>
+      </w:r>
+      <w:proofErr w:type="gramStart"/>
+      <w:r>
+        <w:t>quarters.</w:t>
+      </w:r>
+      <w:proofErr w:type="gramEnd"/>
+      <w:r>
+        <w:t xml:space="preserve"> In general, this is answered by whether the applicant has had 40 quarters in which the applicant was employed in the US.</w:t>
+      </w:r>
+      <w:r>
+        <w:t xml:space="preserve"> Y/N</w:t>
       </w:r>
     </w:p>
     <w:p>
@@ -1441,7 +1541,21 @@
         <w:rPr>
           <w:b/>
         </w:rPr>
-        <w:t>Victim of Trafficking</w:t>
+        <w:t>Five Year Bar Applies</w:t>
+      </w:r>
+      <w:r>
+        <w:t xml:space="preserve">: is the non-citizen subject to </w:t>
+      </w:r>
+      <w:r>
+        <w:t xml:space="preserve">the </w:t>
+      </w:r>
+      <w:proofErr w:type="gramStart"/>
+      <w:r>
+        <w:t>5 year</w:t>
+      </w:r>
+      <w:proofErr w:type="gramEnd"/>
+      <w:r>
+        <w:t xml:space="preserve"> bar.  Y/N</w:t>
       </w:r>
     </w:p>
     <w:p>
@@ -1459,18 +1573,18 @@
         <w:rPr>
           <w:b/>
         </w:rPr>
-        <w:t>Qualified Non-Citizen Status</w:t>
-      </w:r>
-      <w:r>
-        <w:t xml:space="preserve">:  does the applicant have qualified non-citizen </w:t>
-      </w:r>
-      <w:proofErr w:type="gramStart"/>
-      <w:r>
-        <w:t>status.</w:t>
-      </w:r>
-      <w:proofErr w:type="gramEnd"/>
-      <w:r>
-        <w:t xml:space="preserve">  Y/N</w:t>
+        <w:t>Five Year Bar Met</w:t>
+      </w:r>
+      <w:r>
+        <w:t xml:space="preserve">: has the non-citizen applicant met the </w:t>
+      </w:r>
+      <w:proofErr w:type="gramStart"/>
+      <w:r>
+        <w:t>5 year</w:t>
+      </w:r>
+      <w:proofErr w:type="gramEnd"/>
+      <w:r>
+        <w:t xml:space="preserve"> bar.  Y/N</w:t>
       </w:r>
     </w:p>
     <w:p>
@@ -1488,18 +1602,7 @@
         <w:rPr>
           <w:b/>
         </w:rPr>
-        <w:t>Non-Citizen Deport Withheld Date</w:t>
-      </w:r>
-      <w:r>
-        <w:t xml:space="preserve">: for the non-citizen, if a victim of human trafficking, what is </w:t>
-      </w:r>
-      <w:proofErr w:type="gramStart"/>
-      <w:r>
-        <w:t>the deport</w:t>
-      </w:r>
-      <w:proofErr w:type="gramEnd"/>
-      <w:r>
-        <w:t xml:space="preserve"> withheld date, if it exists.  YYYY-MM-DD</w:t>
+        <w:t>Victim of Trafficking</w:t>
       </w:r>
     </w:p>
     <w:p>
@@ -1517,18 +1620,10 @@
         <w:rPr>
           <w:b/>
         </w:rPr>
-        <w:t>Non-Citizen Entry Date</w:t>
-      </w:r>
-      <w:r>
-        <w:t xml:space="preserve">: for the non-citizen, if a victim of human trafficking, what was the entry date into the </w:t>
-      </w:r>
-      <w:proofErr w:type="gramStart"/>
-      <w:r>
-        <w:t>country.</w:t>
-      </w:r>
-      <w:proofErr w:type="gramEnd"/>
-      <w:r>
-        <w:t xml:space="preserve">  YYYY-MM-DD</w:t>
+        <w:t>Refugee Status</w:t>
+      </w:r>
+      <w:r>
+        <w:t>: is the applicant eligible for refugee medical assistance.  Y/N</w:t>
       </w:r>
     </w:p>
     <w:p>
@@ -1546,13 +1641,18 @@
         <w:rPr>
           <w:b/>
         </w:rPr>
-        <w:t>Non-Citizen Status Grant Date</w:t>
-      </w:r>
-      <w:r>
-        <w:t xml:space="preserve">: for the non-citizen, if </w:t>
-      </w:r>
-      <w:r>
-        <w:t>a victim of human trafficking, what date was the victim of trafficking status granted.   YYYY-MM-DD</w:t>
+        <w:t>Refugee Medical Assistance Start Date</w:t>
+      </w:r>
+      <w:r>
+        <w:t xml:space="preserve">: if eligible for refugee medical assistance, what was the start </w:t>
+      </w:r>
+      <w:proofErr w:type="gramStart"/>
+      <w:r>
+        <w:t>date.</w:t>
+      </w:r>
+      <w:proofErr w:type="gramEnd"/>
+      <w:r>
+        <w:t xml:space="preserve">   YYYY-MM-DD</w:t>
       </w:r>
     </w:p>
     <w:p>
@@ -1562,18 +1662,106 @@
           <w:ilvl w:val="0"/>
           <w:numId w:val="4"/>
         </w:numPr>
-        <w:rPr>
-          <w:b/>
-        </w:rPr>
-      </w:pPr>
-      <w:r>
-        <w:rPr>
-          <w:b/>
-        </w:rPr>
-        <w:t>Refugee Status</w:t>
-      </w:r>
-      <w:r>
-        <w:t>: is the applicant eligible for refugee medical assistance.  Y/N</w:t>
+      </w:pPr>
+      <w:proofErr w:type="gramStart"/>
+      <w:r>
+        <w:rPr>
+          <w:b/>
+        </w:rPr>
+        <w:t>Seven Year</w:t>
+      </w:r>
+      <w:proofErr w:type="gramEnd"/>
+      <w:r>
+        <w:rPr>
+          <w:b/>
+        </w:rPr>
+        <w:t xml:space="preserve"> Limit Start Date</w:t>
+      </w:r>
+      <w:r>
+        <w:t xml:space="preserve">: </w:t>
+      </w:r>
+      <w:r>
+        <w:t>YYYY-MM-DD. This date varies based on the person’s immigration status:</w:t>
+      </w:r>
+    </w:p>
+    <w:p>
+      <w:pPr>
+        <w:pStyle w:val="ListParagraph"/>
+        <w:numPr>
+          <w:ilvl w:val="1"/>
+          <w:numId w:val="4"/>
+        </w:numPr>
+      </w:pPr>
+      <w:r>
+        <w:t>LPR:</w:t>
+      </w:r>
+      <w:r>
+        <w:t xml:space="preserve"> Entry date</w:t>
+      </w:r>
+    </w:p>
+    <w:p>
+      <w:pPr>
+        <w:pStyle w:val="ListParagraph"/>
+        <w:numPr>
+          <w:ilvl w:val="1"/>
+          <w:numId w:val="4"/>
+        </w:numPr>
+      </w:pPr>
+      <w:proofErr w:type="spellStart"/>
+      <w:r>
+        <w:t>Asylee</w:t>
+      </w:r>
+      <w:proofErr w:type="spellEnd"/>
+      <w:r>
+        <w:t>: Asylum grant date</w:t>
+      </w:r>
+    </w:p>
+    <w:p>
+      <w:pPr>
+        <w:pStyle w:val="ListParagraph"/>
+        <w:numPr>
+          <w:ilvl w:val="1"/>
+          <w:numId w:val="4"/>
+        </w:numPr>
+      </w:pPr>
+      <w:r>
+        <w:t>Refugee: Refugee admit date</w:t>
+      </w:r>
+    </w:p>
+    <w:p>
+      <w:pPr>
+        <w:pStyle w:val="ListParagraph"/>
+        <w:numPr>
+          <w:ilvl w:val="1"/>
+          <w:numId w:val="4"/>
+        </w:numPr>
+      </w:pPr>
+      <w:r>
+        <w:t>Cuban/Haitian entrant: Status grant date</w:t>
+      </w:r>
+    </w:p>
+    <w:p>
+      <w:pPr>
+        <w:pStyle w:val="ListParagraph"/>
+        <w:numPr>
+          <w:ilvl w:val="1"/>
+          <w:numId w:val="4"/>
+        </w:numPr>
+      </w:pPr>
+      <w:r>
+        <w:t>Granted withholding of deportation: Deportation withheld date</w:t>
+      </w:r>
+    </w:p>
+    <w:p>
+      <w:pPr>
+        <w:pStyle w:val="ListParagraph"/>
+        <w:numPr>
+          <w:ilvl w:val="1"/>
+          <w:numId w:val="4"/>
+        </w:numPr>
+      </w:pPr>
+      <w:r>
+        <w:t>All other statuses: This field is not required</w:t>
       </w:r>
     </w:p>
     <w:p>
@@ -1591,18 +1779,16 @@
         <w:rPr>
           <w:b/>
         </w:rPr>
-        <w:t>Refugee Medical Assistance Start Date</w:t>
-      </w:r>
-      <w:r>
-        <w:t xml:space="preserve">: if eligible for refugee medical assistance, what was the start </w:t>
-      </w:r>
-      <w:proofErr w:type="gramStart"/>
-      <w:r>
-        <w:t>date.</w:t>
-      </w:r>
-      <w:proofErr w:type="gramEnd"/>
-      <w:r>
-        <w:t xml:space="preserve">   YYYY-MM-DD</w:t>
+        <w:t>Veteran Status</w:t>
+      </w:r>
+      <w:r>
+        <w:t xml:space="preserve">: </w:t>
+      </w:r>
+      <w:r>
+        <w:t>Whether the applicant is a veteran. Veteran status exempts applicants from certain citizenship and immigration requirements.</w:t>
+      </w:r>
+      <w:r>
+        <w:t xml:space="preserve">  Y/N</w:t>
       </w:r>
     </w:p>
     <w:p>
@@ -1620,26 +1806,22 @@
         <w:rPr>
           <w:b/>
         </w:rPr>
-        <w:t>Seven Year Limit Applies</w:t>
-      </w:r>
-      <w:r>
-        <w:t>: States have the option to limit Medicaid eligibility to seven years for applicants with specific immigration statuses</w:t>
-      </w:r>
-      <w:r>
-        <w:t>.</w:t>
-      </w:r>
-      <w:ins w:id="16" w:author="Curtis Morales" w:date="2013-12-17T15:07:00Z">
-        <w:r>
-          <w:t xml:space="preserve"> Does the seven-year limit apply to this applicant?</w:t>
-        </w:r>
-      </w:ins>
-      <w:del w:id="17" w:author="Curtis Morales" w:date="2013-12-17T15:07:00Z">
-        <w:r>
-          <w:delText xml:space="preserve"> </w:delText>
-        </w:r>
-      </w:del>
-      <w:r>
-        <w:t xml:space="preserve"> Y/N</w:t>
+        <w:t>Income</w:t>
+      </w:r>
+      <w:r>
+        <w:t>:</w:t>
+      </w:r>
+      <w:r>
+        <w:t xml:space="preserve"> a hash </w:t>
+      </w:r>
+      <w:r>
+        <w:t xml:space="preserve">representing the income of the person.  </w:t>
+      </w:r>
+      <w:r>
+        <w:t>Hash</w:t>
+      </w:r>
+      <w:r>
+        <w:t xml:space="preserve"> </w:t>
       </w:r>
     </w:p>
     <w:p>
@@ -1649,114 +1831,36 @@
           <w:ilvl w:val="0"/>
           <w:numId w:val="4"/>
         </w:numPr>
-      </w:pPr>
-      <w:r>
-        <w:rPr>
-          <w:b/>
-        </w:rPr>
-        <w:t>Seven Year Limit Start Date</w:t>
-      </w:r>
-      <w:r>
-        <w:t>: This may vary according to the immigration status.  YYYY-MM-DD</w:t>
-      </w:r>
-    </w:p>
-    <w:p>
-      <w:pPr>
-        <w:pStyle w:val="ListParagraph"/>
-        <w:numPr>
-          <w:ilvl w:val="0"/>
-          <w:numId w:val="4"/>
-        </w:numPr>
-        <w:rPr>
-          <w:b/>
-        </w:rPr>
-      </w:pPr>
-      <w:r>
-        <w:rPr>
-          <w:b/>
-        </w:rPr>
-        <w:t>Veteran Status</w:t>
-      </w:r>
-      <w:r>
-        <w:t xml:space="preserve">: </w:t>
-      </w:r>
-      <w:r>
-        <w:t>Whether the applicant is a veteran. Veteran status exempts applicants from certain citizenship and immigration requirements.</w:t>
-      </w:r>
-      <w:r>
-        <w:t xml:space="preserve">  Y/N</w:t>
-      </w:r>
-    </w:p>
-    <w:p>
-      <w:pPr>
-        <w:pStyle w:val="ListParagraph"/>
-        <w:numPr>
-          <w:ilvl w:val="0"/>
-          <w:numId w:val="4"/>
-        </w:numPr>
-        <w:rPr>
-          <w:b/>
-        </w:rPr>
-      </w:pPr>
-      <w:r>
-        <w:rPr>
-          <w:b/>
-        </w:rPr>
+        <w:rPr>
+          <w:b/>
+        </w:rPr>
+      </w:pPr>
+      <w:r>
+        <w:rPr>
+          <w:b/>
+        </w:rPr>
+        <w:t>Relationships</w:t>
+      </w:r>
+      <w:r>
+        <w:t xml:space="preserve">: a list </w:t>
+      </w:r>
+      <w:r>
+        <w:t>representing the relationships between this person and other people on the applicati</w:t>
+      </w:r>
+      <w:r>
+        <w:t xml:space="preserve">on. </w:t>
+      </w:r>
+      <w:r>
+        <w:t xml:space="preserve"> List</w:t>
+      </w:r>
+    </w:p>
+    <w:p>
+      <w:pPr>
+        <w:pStyle w:val="Heading3"/>
+      </w:pPr>
+      <w:r>
         <w:t>Income</w:t>
       </w:r>
-      <w:r>
-        <w:t>:</w:t>
-      </w:r>
-      <w:r>
-        <w:t xml:space="preserve"> a hash </w:t>
-      </w:r>
-      <w:r>
-        <w:t xml:space="preserve">representing the income of the person.  </w:t>
-      </w:r>
-      <w:r>
-        <w:t>Hash</w:t>
-      </w:r>
-      <w:r>
-        <w:t xml:space="preserve"> </w:t>
-      </w:r>
-    </w:p>
-    <w:p>
-      <w:pPr>
-        <w:pStyle w:val="ListParagraph"/>
-        <w:numPr>
-          <w:ilvl w:val="0"/>
-          <w:numId w:val="4"/>
-        </w:numPr>
-        <w:rPr>
-          <w:b/>
-        </w:rPr>
-      </w:pPr>
-      <w:r>
-        <w:rPr>
-          <w:b/>
-        </w:rPr>
-        <w:t>Relationships</w:t>
-      </w:r>
-      <w:r>
-        <w:t xml:space="preserve">: a list </w:t>
-      </w:r>
-      <w:r>
-        <w:t>representing the relationships between this person and other people on the applicati</w:t>
-      </w:r>
-      <w:r>
-        <w:t xml:space="preserve">on. </w:t>
-      </w:r>
-      <w:r>
-        <w:t xml:space="preserve"> List</w:t>
-      </w:r>
-    </w:p>
-    <w:p>
-      <w:pPr>
-        <w:pStyle w:val="Heading3"/>
-      </w:pPr>
-      <w:r>
-        <w:t>Income</w:t>
-      </w:r>
     </w:p>
     <w:p>
       <w:r>
@@ -1777,16 +1881,9 @@
       <w:r>
         <w:t xml:space="preserve"> which offers the chance to give more details about income that can be used to calculate the Modified Adjusted Gross Income (MAGI).  All amounts are expressed as </w:t>
       </w:r>
-      <w:del w:id="18" w:author="Curtis Morales" w:date="2013-12-17T15:08:00Z">
-        <w:r>
-          <w:delText xml:space="preserve">monthly </w:delText>
-        </w:r>
-      </w:del>
-      <w:ins w:id="19" w:author="Curtis Morales" w:date="2013-12-17T15:08:00Z">
-        <w:r>
-          <w:t xml:space="preserve">annual </w:t>
-        </w:r>
-      </w:ins>
+      <w:r>
+        <w:t xml:space="preserve">annual </w:t>
+      </w:r>
       <w:r>
         <w:t>amounts:</w:t>
       </w:r>
@@ -1801,24 +1898,22 @@
           <w:ilvl w:val="0"/>
           <w:numId w:val="5"/>
         </w:numPr>
-        <w:rPr>
-          <w:del w:id="20" w:author="Curtis Morales" w:date="2013-12-17T15:08:00Z"/>
-        </w:rPr>
-      </w:pPr>
-      <w:del w:id="21" w:author="Curtis Morales" w:date="2013-12-17T15:08:00Z">
-        <w:r>
-          <w:rPr>
-            <w:b/>
-          </w:rPr>
-          <w:delText>Monthly Income</w:delText>
-        </w:r>
-        <w:r>
-          <w:delText>:</w:delText>
-        </w:r>
-        <w:r>
-          <w:delText xml:space="preserve"> person’s gross monthly income.  Integer</w:delText>
-        </w:r>
-      </w:del>
+      </w:pPr>
+      <w:r>
+        <w:rPr>
+          <w:b/>
+        </w:rPr>
+        <w:t>Wages, Salaries, Tips</w:t>
+      </w:r>
+      <w:r>
+        <w:t>:</w:t>
+      </w:r>
+      <w:r>
+        <w:t xml:space="preserve"> </w:t>
+      </w:r>
+      <w:r>
+        <w:t>person’s income from work.  Integer</w:t>
+      </w:r>
     </w:p>
     <w:p>
       <w:pPr>
@@ -1832,16 +1927,13 @@
         <w:rPr>
           <w:b/>
         </w:rPr>
-        <w:t>Wages, Salaries, Tips</w:t>
-      </w:r>
-      <w:r>
-        <w:t>:</w:t>
-      </w:r>
-      <w:r>
-        <w:t xml:space="preserve"> </w:t>
-      </w:r>
-      <w:r>
-        <w:t>person’s income from work.  Integer</w:t>
+        <w:t>Taxable Interest</w:t>
+      </w:r>
+      <w:r>
+        <w:t xml:space="preserve">: </w:t>
+      </w:r>
+      <w:r>
+        <w:t>person’s interest that is subject to taxation.  Integer</w:t>
       </w:r>
     </w:p>
     <w:p>
@@ -1856,13 +1948,13 @@
         <w:rPr>
           <w:b/>
         </w:rPr>
-        <w:t>Taxable Interest</w:t>
-      </w:r>
-      <w:r>
-        <w:t xml:space="preserve">: </w:t>
-      </w:r>
-      <w:r>
-        <w:t>person’s interest that is subject to taxation.  Integer</w:t>
+        <w:t>Tax-Exempt Interest</w:t>
+      </w:r>
+      <w:r>
+        <w:t>:</w:t>
+      </w:r>
+      <w:r>
+        <w:t xml:space="preserve"> person’s interest that is not subject to taxation.  Integer</w:t>
       </w:r>
     </w:p>
     <w:p>
@@ -1877,13 +1969,13 @@
         <w:rPr>
           <w:b/>
         </w:rPr>
-        <w:t>Tax-Exempt Interest</w:t>
-      </w:r>
-      <w:r>
-        <w:t>:</w:t>
-      </w:r>
-      <w:r>
-        <w:t xml:space="preserve"> person’s interest that is not subject to taxation.  Integer</w:t>
+        <w:t>Taxable Refunds, Credits, or Offsets of State and Local Income Taxes</w:t>
+      </w:r>
+      <w:r>
+        <w:t xml:space="preserve">: </w:t>
+      </w:r>
+      <w:r>
+        <w:t>Integer</w:t>
       </w:r>
     </w:p>
     <w:p>
@@ -1893,18 +1985,24 @@
           <w:ilvl w:val="0"/>
           <w:numId w:val="5"/>
         </w:numPr>
-      </w:pPr>
-      <w:r>
-        <w:rPr>
-          <w:b/>
-        </w:rPr>
-        <w:t>Taxable Refunds, Credits, or Offsets of State and Local Income Taxes</w:t>
-      </w:r>
-      <w:r>
-        <w:t xml:space="preserve">: </w:t>
-      </w:r>
-      <w:r>
-        <w:t>Integer</w:t>
+        <w:rPr>
+          <w:b/>
+        </w:rPr>
+      </w:pPr>
+      <w:r>
+        <w:rPr>
+          <w:b/>
+        </w:rPr>
+        <w:t>Alimo</w:t>
+      </w:r>
+      <w:r>
+        <w:rPr>
+          <w:b/>
+        </w:rPr>
+        <w:t>ny</w:t>
+      </w:r>
+      <w:r>
+        <w:t>: alimony paid.   Integer</w:t>
       </w:r>
     </w:p>
     <w:p>
@@ -1914,24 +2012,15 @@
           <w:ilvl w:val="0"/>
           <w:numId w:val="5"/>
         </w:numPr>
-        <w:rPr>
-          <w:b/>
-        </w:rPr>
-      </w:pPr>
-      <w:r>
-        <w:rPr>
-          <w:b/>
-        </w:rPr>
-        <w:t>Alimo</w:t>
-      </w:r>
-      <w:r>
-        <w:rPr>
-          <w:b/>
-        </w:rPr>
-        <w:t>ny</w:t>
-      </w:r>
-      <w:r>
-        <w:t>: alimony paid.   Integer</w:t>
+      </w:pPr>
+      <w:r>
+        <w:rPr>
+          <w:b/>
+        </w:rPr>
+        <w:t>Capital Gain or Loss</w:t>
+      </w:r>
+      <w:r>
+        <w:t>: Integer</w:t>
       </w:r>
     </w:p>
     <w:p>
@@ -1946,7 +2035,7 @@
         <w:rPr>
           <w:b/>
         </w:rPr>
-        <w:t>Capital Gain or Loss</w:t>
+        <w:t>Pensions and Annuities Taxable Amount</w:t>
       </w:r>
       <w:r>
         <w:t>: Integer</w:t>
@@ -1964,7 +2053,7 @@
         <w:rPr>
           <w:b/>
         </w:rPr>
-        <w:t>Pensions and Annuities Taxable Amount</w:t>
+        <w:t>Farm Income or Loss</w:t>
       </w:r>
       <w:r>
         <w:t>: Integer</w:t>
@@ -1982,10 +2071,10 @@
         <w:rPr>
           <w:b/>
         </w:rPr>
-        <w:t>Farm Income or Loss</w:t>
-      </w:r>
-      <w:r>
-        <w:t>: Integer</w:t>
+        <w:t>Unemployment Compensation</w:t>
+      </w:r>
+      <w:r>
+        <w:t>:  Integer</w:t>
       </w:r>
     </w:p>
     <w:p>
@@ -2000,10 +2089,10 @@
         <w:rPr>
           <w:b/>
         </w:rPr>
-        <w:t>Unemployment Compensation</w:t>
-      </w:r>
-      <w:r>
-        <w:t>:  Integer</w:t>
+        <w:t>Other Income</w:t>
+      </w:r>
+      <w:r>
+        <w:t>: income not captured by the categories above.  Integer</w:t>
       </w:r>
     </w:p>
     <w:p>
@@ -2018,10 +2107,10 @@
         <w:rPr>
           <w:b/>
         </w:rPr>
-        <w:t>Other Income</w:t>
-      </w:r>
-      <w:r>
-        <w:t>: income not captured by the categories above.  Integer</w:t>
+        <w:t>MAGI Deductions</w:t>
+      </w:r>
+      <w:r>
+        <w:t>:  other MAGI deductions not captured by the categories above.  Integer</w:t>
       </w:r>
     </w:p>
     <w:p>
@@ -2031,15 +2120,18 @@
           <w:ilvl w:val="0"/>
           <w:numId w:val="5"/>
         </w:numPr>
-      </w:pPr>
-      <w:r>
-        <w:rPr>
-          <w:b/>
-        </w:rPr>
-        <w:t>MAGI Deductions</w:t>
-      </w:r>
-      <w:r>
-        <w:t>:  other MAGI deductions not captured by the categories above.  Integer</w:t>
+        <w:rPr>
+          <w:b/>
+        </w:rPr>
+      </w:pPr>
+      <w:r>
+        <w:rPr>
+          <w:b/>
+        </w:rPr>
+        <w:t>AGI</w:t>
+      </w:r>
+      <w:r>
+        <w:t>: Adjusted Gross Income.  In the event the information is being built from last year’s tax return, it may be easier to calculate MAGI by starting with the AGI.  Expressed as an annual amount.  Integer</w:t>
       </w:r>
     </w:p>
     <w:p>
@@ -2057,10 +2149,10 @@
         <w:rPr>
           <w:b/>
         </w:rPr>
-        <w:t>AGI</w:t>
-      </w:r>
-      <w:r>
-        <w:t>: Adjusted Gross Income.  In the event the information is being built from last year’s tax return, it may be easier to calculate MAGI by starting with the AGI.  Expressed as an annual amount.  Integer</w:t>
+        <w:t>Deductible Part of Self-Employment Tax</w:t>
+      </w:r>
+      <w:r>
+        <w:t>: Integer</w:t>
       </w:r>
     </w:p>
     <w:p>
@@ -2078,7 +2170,7 @@
         <w:rPr>
           <w:b/>
         </w:rPr>
-        <w:t>Deductible Part of Self-Employment Tax</w:t>
+        <w:t>IRA Deduction</w:t>
       </w:r>
       <w:r>
         <w:t>: Integer</w:t>
@@ -2099,7 +2191,7 @@
         <w:rPr>
           <w:b/>
         </w:rPr>
-        <w:t>IRA Deduction</w:t>
+        <w:t>Student Loan Interest Deduction</w:t>
       </w:r>
       <w:r>
         <w:t>: Integer</w:t>
@@ -2120,7 +2212,7 @@
         <w:rPr>
           <w:b/>
         </w:rPr>
-        <w:t>Student Loan Interest Deduction</w:t>
+        <w:t>Tuition and Fees</w:t>
       </w:r>
       <w:r>
         <w:t>: Integer</w:t>
@@ -2141,27 +2233,6 @@
         <w:rPr>
           <w:b/>
         </w:rPr>
-        <w:t>Tuition and Fees</w:t>
-      </w:r>
-      <w:r>
-        <w:t>: Integer</w:t>
-      </w:r>
-    </w:p>
-    <w:p>
-      <w:pPr>
-        <w:pStyle w:val="ListParagraph"/>
-        <w:numPr>
-          <w:ilvl w:val="0"/>
-          <w:numId w:val="5"/>
-        </w:numPr>
-        <w:rPr>
-          <w:b/>
-        </w:rPr>
-      </w:pPr>
-      <w:r>
-        <w:rPr>
-          <w:b/>
-        </w:rPr>
         <w:t>Other MAGI-Eligible Income</w:t>
       </w:r>
       <w:r>
@@ -2584,9 +2655,6 @@
           <w:ilvl w:val="1"/>
           <w:numId w:val="6"/>
         </w:numPr>
-        <w:rPr>
-          <w:ins w:id="22" w:author="Curtis Morales" w:date="2013-12-17T15:09:00Z"/>
-        </w:rPr>
       </w:pPr>
       <w:proofErr w:type="gramStart"/>
       <w:r>
@@ -2606,15 +2674,13 @@
         </w:numPr>
       </w:pPr>
       <w:proofErr w:type="gramStart"/>
-      <w:ins w:id="23" w:author="Curtis Morales" w:date="2013-12-17T15:09:00Z">
-        <w:r>
-          <w:t>other</w:t>
-        </w:r>
-        <w:proofErr w:type="gramEnd"/>
-        <w:r>
-          <w:t xml:space="preserve"> relative: 87</w:t>
-        </w:r>
-      </w:ins>
+      <w:r>
+        <w:t>other</w:t>
+      </w:r>
+      <w:proofErr w:type="gramEnd"/>
+      <w:r>
+        <w:t xml:space="preserve"> relative: 87</w:t>
+      </w:r>
     </w:p>
     <w:p>
       <w:pPr>
@@ -2629,11 +2695,6 @@
         <w:t>other</w:t>
       </w:r>
       <w:proofErr w:type="gramEnd"/>
-      <w:del w:id="24" w:author="Curtis Morales" w:date="2013-12-17T15:09:00Z">
-        <w:r>
-          <w:delText xml:space="preserve"> relative</w:delText>
-        </w:r>
-      </w:del>
       <w:r>
         <w:t>: 88</w:t>
       </w:r>
@@ -3445,30 +3506,19 @@
       <w:r>
         <w:t xml:space="preserve"> does the person have </w:t>
       </w:r>
-      <w:del w:id="25" w:author="Curtis Morales" w:date="2013-12-17T15:10:00Z">
-        <w:r>
-          <w:delText xml:space="preserve">a blood relationship </w:delText>
-        </w:r>
-      </w:del>
-      <w:ins w:id="26" w:author="Curtis Morales" w:date="2013-12-17T15:10:00Z">
-        <w:r>
-          <w:t xml:space="preserve">the necessary relationship </w:t>
-        </w:r>
-      </w:ins>
+      <w:r>
+        <w:t xml:space="preserve">the necessary relationship </w:t>
+      </w:r>
       <w:r>
         <w:t>with the containing person</w:t>
       </w:r>
-      <w:ins w:id="27" w:author="Curtis Morales" w:date="2013-12-17T15:10:00Z">
-        <w:r>
-          <w:t xml:space="preserve"> to qualify the containing person for parent-caretaker </w:t>
-        </w:r>
-        <w:proofErr w:type="gramStart"/>
-        <w:r>
-          <w:t>status</w:t>
-        </w:r>
-      </w:ins>
-      <w:bookmarkStart w:id="28" w:name="_GoBack"/>
-      <w:bookmarkEnd w:id="28"/>
+      <w:r>
+        <w:t xml:space="preserve"> to qualify the containing person for parent-caretaker </w:t>
+      </w:r>
+      <w:proofErr w:type="gramStart"/>
+      <w:r>
+        <w:t>status</w:t>
+      </w:r>
       <w:r>
         <w:t>.</w:t>
       </w:r>
@@ -4175,6 +4225,14 @@
         <w:pStyle w:val="code"/>
       </w:pPr>
       <w:r>
+        <w:t xml:space="preserve">  "Application Year": 2014,</w:t>
+      </w:r>
+    </w:p>
+    <w:p>
+      <w:pPr>
+        <w:pStyle w:val="code"/>
+      </w:pPr>
+      <w:r>
         <w:t xml:space="preserve">  "Name": "application example",</w:t>
       </w:r>
     </w:p>
@@ -4320,6 +4378,94 @@
       </w:pPr>
       <w:r>
         <w:t xml:space="preserve">      "US Citizen Indicator": "Y",</w:t>
+      </w:r>
+    </w:p>
+    <w:p>
+      <w:pPr>
+        <w:pStyle w:val="code"/>
+      </w:pPr>
+      <w:r>
+        <w:t xml:space="preserve">      "Lawful Presence Attested": "Y",</w:t>
+      </w:r>
+    </w:p>
+    <w:p>
+      <w:pPr>
+        <w:pStyle w:val="code"/>
+      </w:pPr>
+      <w:r>
+        <w:t xml:space="preserve">      "Immigration Status": "01",</w:t>
+      </w:r>
+    </w:p>
+    <w:p>
+      <w:pPr>
+        <w:pStyle w:val="code"/>
+      </w:pPr>
+      <w:r>
+        <w:t xml:space="preserve">      "Refugee Status": "N",</w:t>
+      </w:r>
+    </w:p>
+    <w:p>
+      <w:pPr>
+        <w:pStyle w:val="code"/>
+      </w:pPr>
+      <w:r>
+        <w:t xml:space="preserve">      "</w:t>
+      </w:r>
+      <w:proofErr w:type="spellStart"/>
+      <w:r>
+        <w:t>Amerasian</w:t>
+      </w:r>
+      <w:proofErr w:type="spellEnd"/>
+      <w:r>
+        <w:t xml:space="preserve"> Immigrant": "Y",</w:t>
+      </w:r>
+    </w:p>
+    <w:p>
+      <w:pPr>
+        <w:pStyle w:val="code"/>
+      </w:pPr>
+      <w:r>
+        <w:t xml:space="preserve">      "Veteran Status": "Y",</w:t>
+      </w:r>
+    </w:p>
+    <w:p>
+      <w:pPr>
+        <w:pStyle w:val="code"/>
+      </w:pPr>
+      <w:r>
+        <w:t xml:space="preserve">      "Victim of Trafficking": "Y",</w:t>
+      </w:r>
+    </w:p>
+    <w:p>
+      <w:pPr>
+        <w:pStyle w:val="code"/>
+      </w:pPr>
+      <w:r>
+        <w:t xml:space="preserve">      "Seven Year Limit Start Date": "2001-07-01",</w:t>
+      </w:r>
+    </w:p>
+    <w:p>
+      <w:pPr>
+        <w:pStyle w:val="code"/>
+      </w:pPr>
+      <w:r>
+        <w:t xml:space="preserve">      "Five Year Bar Applies": "Y",</w:t>
+      </w:r>
+    </w:p>
+    <w:p>
+      <w:pPr>
+        <w:pStyle w:val="code"/>
+      </w:pPr>
+      <w:r>
+        <w:t xml:space="preserve">      "Five Year Bar Met": "Y",</w:t>
+      </w:r>
+    </w:p>
+    <w:p>
+      <w:pPr>
+        <w:pStyle w:val="code"/>
+      </w:pPr>
+      <w:r>
+        <w:t xml:space="preserve">      "Applicant Has 40 Title II Work Quarters": "Y",</w:t>
       </w:r>
     </w:p>
     <w:p>
@@ -10510,7 +10656,7 @@
         <w:rFonts w:ascii="Symbol" w:hAnsi="Symbol" w:hint="default"/>
       </w:rPr>
     </w:lvl>
-    <w:lvl w:ilvl="1" w:tplc="04090003" w:tentative="1">
+    <w:lvl w:ilvl="1" w:tplc="04090003">
       <w:start w:val="1"/>
       <w:numFmt w:val="bullet"/>
       <w:lvlText w:val="o"/>

</xml_diff>